<commit_message>
Primeira versão do documento de abertura
</commit_message>
<xml_diff>
--- a/Termo de Abertura do Projeto v5W2H.docx
+++ b/Termo de Abertura do Projeto v5W2H.docx
@@ -371,7 +371,7 @@
           <w:docPartGallery w:val="Table of Contents"/>
           <w:docPartUnique w:val="true"/>
         </w:docPartObj>
-        <w:id w:val="1376466490"/>
+        <w:id w:val="962580715"/>
       </w:sdtPr>
       <w:sdtContent>
         <w:p>
@@ -2164,232 +2164,51 @@
       </w:pPr>
       <w:r>
         <w:rPr/>
-        <w:t xml:space="preserve">[Inclua a </w:t>
-      </w:r>
-      <w:hyperlink r:id="rId7">
-        <w:r>
-          <w:rPr>
-            <w:webHidden/>
-            <w:rStyle w:val="InternetLink"/>
-            <w:vanish/>
-          </w:rPr>
-          <w:t>Estrutura Analítica do Projeto (EAP)</w:t>
-        </w:r>
-      </w:hyperlink>
-      <w:r>
-        <w:rPr/>
-        <w:t xml:space="preserve"> com suas principais entregas. ]</w:t>
-      </w:r>
-    </w:p>
-    <w:p>
-      <w:pPr>
-        <w:pStyle w:val="Comments"/>
-        <w:rPr/>
-      </w:pPr>
-      <w:r>
-        <w:rPr/>
-        <w:t>[Exemplo:</w:t>
-      </w:r>
-    </w:p>
-    <w:p>
-      <w:pPr>
-        <w:pStyle w:val="Comments"/>
-        <w:numPr>
-          <w:ilvl w:val="0"/>
-          <w:numId w:val="4"/>
-        </w:numPr>
-        <w:rPr>
-          <w:szCs w:val="16"/>
-        </w:rPr>
-      </w:pPr>
-      <w:r>
-        <w:rPr>
-          <w:szCs w:val="16"/>
-        </w:rPr>
-        <w:t>Fase 1</w:t>
-      </w:r>
-    </w:p>
-    <w:p>
-      <w:pPr>
-        <w:pStyle w:val="Comments"/>
-        <w:numPr>
-          <w:ilvl w:val="1"/>
-          <w:numId w:val="4"/>
-        </w:numPr>
-        <w:rPr>
-          <w:szCs w:val="16"/>
-        </w:rPr>
-      </w:pPr>
-      <w:r>
-        <w:rPr>
-          <w:szCs w:val="16"/>
-        </w:rPr>
-        <w:t>Entrega 1.1</w:t>
-      </w:r>
-    </w:p>
-    <w:p>
-      <w:pPr>
-        <w:pStyle w:val="Comments"/>
-        <w:numPr>
-          <w:ilvl w:val="2"/>
-          <w:numId w:val="4"/>
-        </w:numPr>
-        <w:rPr>
-          <w:szCs w:val="16"/>
-        </w:rPr>
-      </w:pPr>
-      <w:r>
-        <w:rPr>
-          <w:szCs w:val="16"/>
-        </w:rPr>
-        <w:t>Pacote de trabalho 1.1.1</w:t>
-      </w:r>
-    </w:p>
-    <w:p>
-      <w:pPr>
-        <w:pStyle w:val="Comments"/>
-        <w:numPr>
-          <w:ilvl w:val="2"/>
-          <w:numId w:val="4"/>
-        </w:numPr>
-        <w:rPr>
-          <w:szCs w:val="16"/>
-        </w:rPr>
-      </w:pPr>
-      <w:r>
-        <w:rPr>
-          <w:szCs w:val="16"/>
-        </w:rPr>
-        <w:t>...</w:t>
-      </w:r>
-    </w:p>
-    <w:p>
-      <w:pPr>
-        <w:pStyle w:val="Comments"/>
-        <w:numPr>
-          <w:ilvl w:val="1"/>
-          <w:numId w:val="4"/>
-        </w:numPr>
-        <w:rPr>
-          <w:szCs w:val="16"/>
-        </w:rPr>
-      </w:pPr>
-      <w:r>
-        <w:rPr>
-          <w:szCs w:val="16"/>
-        </w:rPr>
-        <w:t>Entrega 1.2</w:t>
-      </w:r>
-    </w:p>
-    <w:p>
-      <w:pPr>
-        <w:pStyle w:val="Comments"/>
-        <w:numPr>
-          <w:ilvl w:val="1"/>
-          <w:numId w:val="4"/>
-        </w:numPr>
-        <w:rPr>
-          <w:szCs w:val="16"/>
-        </w:rPr>
-      </w:pPr>
-      <w:r>
-        <w:rPr>
-          <w:szCs w:val="16"/>
-        </w:rPr>
-        <w:t>...</w:t>
-      </w:r>
-    </w:p>
-    <w:p>
-      <w:pPr>
-        <w:pStyle w:val="Comments"/>
-        <w:numPr>
-          <w:ilvl w:val="0"/>
-          <w:numId w:val="4"/>
-        </w:numPr>
-        <w:rPr>
-          <w:szCs w:val="16"/>
-        </w:rPr>
-      </w:pPr>
-      <w:r>
-        <w:rPr>
-          <w:szCs w:val="16"/>
-        </w:rPr>
-        <w:t>Fase 2</w:t>
-      </w:r>
-    </w:p>
-    <w:p>
-      <w:pPr>
-        <w:pStyle w:val="Comments"/>
-        <w:numPr>
-          <w:ilvl w:val="1"/>
-          <w:numId w:val="4"/>
-        </w:numPr>
-        <w:rPr>
-          <w:szCs w:val="16"/>
-        </w:rPr>
-      </w:pPr>
-      <w:r>
-        <w:rPr>
-          <w:szCs w:val="16"/>
-        </w:rPr>
-        <w:t>Entrega 2.1</w:t>
-      </w:r>
-    </w:p>
-    <w:p>
-      <w:pPr>
-        <w:pStyle w:val="Comments"/>
-        <w:numPr>
-          <w:ilvl w:val="1"/>
-          <w:numId w:val="4"/>
-        </w:numPr>
-        <w:rPr>
-          <w:szCs w:val="16"/>
-        </w:rPr>
-      </w:pPr>
-      <w:r>
-        <w:rPr>
-          <w:szCs w:val="16"/>
-        </w:rPr>
-        <w:t>...</w:t>
-      </w:r>
-    </w:p>
-    <w:p>
-      <w:pPr>
-        <w:pStyle w:val="Comments"/>
-        <w:numPr>
-          <w:ilvl w:val="0"/>
-          <w:numId w:val="4"/>
-        </w:numPr>
-        <w:rPr>
-          <w:szCs w:val="16"/>
-        </w:rPr>
-      </w:pPr>
-      <w:r>
-        <w:rPr>
-          <w:szCs w:val="16"/>
-        </w:rPr>
-        <w:t>...</w:t>
-      </w:r>
-    </w:p>
-    <w:p>
-      <w:pPr>
-        <w:pStyle w:val="Normal"/>
-        <w:rPr/>
-      </w:pPr>
-      <w:r>
-        <w:rPr>
-          <w:szCs w:val="16"/>
-        </w:rPr>
-        <w:t>]</w:t>
-      </w:r>
-    </w:p>
-    <w:p>
-      <w:pPr>
-        <w:pStyle w:val="Normal"/>
-        <w:rPr/>
-      </w:pPr>
-      <w:r>
-        <w:rPr/>
+        <w:drawing>
+          <wp:anchor behindDoc="0" distT="0" distB="0" distL="0" distR="0" simplePos="0" locked="0" layoutInCell="1" allowOverlap="1" relativeHeight="5">
+            <wp:simplePos x="0" y="0"/>
+            <wp:positionH relativeFrom="column">
+              <wp:align>center</wp:align>
+            </wp:positionH>
+            <wp:positionV relativeFrom="paragraph">
+              <wp:posOffset>635</wp:posOffset>
+            </wp:positionV>
+            <wp:extent cx="5400040" cy="1605280"/>
+            <wp:effectExtent l="0" t="0" r="0" b="0"/>
+            <wp:wrapSquare wrapText="largest"/>
+            <wp:docPr id="1" name="Figura1" descr=""/>
+            <wp:cNvGraphicFramePr>
+              <a:graphicFrameLocks xmlns:a="http://schemas.openxmlformats.org/drawingml/2006/main" noChangeAspect="1"/>
+            </wp:cNvGraphicFramePr>
+            <a:graphic xmlns:a="http://schemas.openxmlformats.org/drawingml/2006/main">
+              <a:graphicData uri="http://schemas.openxmlformats.org/drawingml/2006/picture">
+                <pic:pic xmlns:pic="http://schemas.openxmlformats.org/drawingml/2006/picture">
+                  <pic:nvPicPr>
+                    <pic:cNvPr id="1" name="Figura1" descr=""/>
+                    <pic:cNvPicPr>
+                      <a:picLocks noChangeAspect="1" noChangeArrowheads="1"/>
+                    </pic:cNvPicPr>
+                  </pic:nvPicPr>
+                  <pic:blipFill>
+                    <a:blip r:embed="rId7"/>
+                    <a:stretch>
+                      <a:fillRect/>
+                    </a:stretch>
+                  </pic:blipFill>
+                  <pic:spPr bwMode="auto">
+                    <a:xfrm>
+                      <a:off x="0" y="0"/>
+                      <a:ext cx="5400040" cy="1605280"/>
+                    </a:xfrm>
+                    <a:prstGeom prst="rect">
+                      <a:avLst/>
+                    </a:prstGeom>
+                  </pic:spPr>
+                </pic:pic>
+              </a:graphicData>
+            </a:graphic>
+          </wp:anchor>
+        </w:drawing>
       </w:r>
     </w:p>
     <w:p>
@@ -2413,7 +2232,7 @@
         <w:pStyle w:val="Comments"/>
         <w:numPr>
           <w:ilvl w:val="0"/>
-          <w:numId w:val="5"/>
+          <w:numId w:val="4"/>
         </w:numPr>
         <w:rPr/>
       </w:pPr>
@@ -3191,7 +3010,7 @@
         <w:sdt>
           <w:sdtPr>
             <w:text/>
-            <w:id w:val="2092342174"/>
+            <w:id w:val="1506677292"/>
             <w:dataBinding w:prefixMappings="xmlns:ns0='http://schemas.openxmlformats.org/officeDocument/2006/extended-properties' " w:xpath="/ns0:Properties[1]/ns0:Company[1]" w:storeItemID="{6668398D-A668-4E3E-A5EB-62B293D839F1}"/>
             <w:alias w:val="Company"/>
           </w:sdtPr>
@@ -3349,7 +3168,7 @@
               <wp:inline distT="0" distB="0" distL="0" distR="0">
                 <wp:extent cx="1104900" cy="483870"/>
                 <wp:effectExtent l="0" t="0" r="0" b="0"/>
-                <wp:docPr id="1" name="Picture 2" descr=""/>
+                <wp:docPr id="2" name="Picture 2" descr=""/>
                 <wp:cNvGraphicFramePr>
                   <a:graphicFrameLocks xmlns:a="http://schemas.openxmlformats.org/drawingml/2006/main" noChangeAspect="1"/>
                 </wp:cNvGraphicFramePr>
@@ -3357,7 +3176,7 @@
                   <a:graphicData uri="http://schemas.openxmlformats.org/drawingml/2006/picture">
                     <pic:pic xmlns:pic="http://schemas.openxmlformats.org/drawingml/2006/picture">
                       <pic:nvPicPr>
-                        <pic:cNvPr id="1" name="Picture 2" descr=""/>
+                        <pic:cNvPr id="2" name="Picture 2" descr=""/>
                         <pic:cNvPicPr>
                           <a:picLocks noChangeAspect="1" noChangeArrowheads="1"/>
                         </pic:cNvPicPr>
@@ -3768,89 +3587,6 @@
   <w:abstractNum w:abstractNumId="4">
     <w:lvl w:ilvl="0">
       <w:start w:val="1"/>
-      <w:numFmt w:val="decimal"/>
-      <w:lvlText w:val="%1."/>
-      <w:lvlJc w:val="left"/>
-      <w:pPr>
-        <w:ind w:left="360" w:hanging="360"/>
-      </w:pPr>
-    </w:lvl>
-    <w:lvl w:ilvl="1">
-      <w:start w:val="1"/>
-      <w:numFmt w:val="decimal"/>
-      <w:lvlText w:val="%1.%2."/>
-      <w:lvlJc w:val="left"/>
-      <w:pPr>
-        <w:ind w:left="792" w:hanging="432"/>
-      </w:pPr>
-    </w:lvl>
-    <w:lvl w:ilvl="2">
-      <w:start w:val="1"/>
-      <w:numFmt w:val="decimal"/>
-      <w:lvlText w:val="%1.%2.%3."/>
-      <w:lvlJc w:val="left"/>
-      <w:pPr>
-        <w:ind w:left="1224" w:hanging="504"/>
-      </w:pPr>
-    </w:lvl>
-    <w:lvl w:ilvl="3">
-      <w:start w:val="1"/>
-      <w:numFmt w:val="decimal"/>
-      <w:lvlText w:val="%1.%2.%3.%4."/>
-      <w:lvlJc w:val="left"/>
-      <w:pPr>
-        <w:ind w:left="1728" w:hanging="648"/>
-      </w:pPr>
-    </w:lvl>
-    <w:lvl w:ilvl="4">
-      <w:start w:val="1"/>
-      <w:numFmt w:val="decimal"/>
-      <w:lvlText w:val="%1.%2.%3.%4.%5."/>
-      <w:lvlJc w:val="left"/>
-      <w:pPr>
-        <w:ind w:left="2232" w:hanging="792"/>
-      </w:pPr>
-    </w:lvl>
-    <w:lvl w:ilvl="5">
-      <w:start w:val="1"/>
-      <w:numFmt w:val="decimal"/>
-      <w:lvlText w:val="%1.%2.%3.%4.%5.%6."/>
-      <w:lvlJc w:val="left"/>
-      <w:pPr>
-        <w:ind w:left="2736" w:hanging="936"/>
-      </w:pPr>
-    </w:lvl>
-    <w:lvl w:ilvl="6">
-      <w:start w:val="1"/>
-      <w:numFmt w:val="decimal"/>
-      <w:lvlText w:val="%1.%2.%3.%4.%5.%6.%7."/>
-      <w:lvlJc w:val="left"/>
-      <w:pPr>
-        <w:ind w:left="3240" w:hanging="1080"/>
-      </w:pPr>
-    </w:lvl>
-    <w:lvl w:ilvl="7">
-      <w:start w:val="1"/>
-      <w:numFmt w:val="decimal"/>
-      <w:lvlText w:val="%1.%2.%3.%4.%5.%6.%7.%8."/>
-      <w:lvlJc w:val="left"/>
-      <w:pPr>
-        <w:ind w:left="3744" w:hanging="1224"/>
-      </w:pPr>
-    </w:lvl>
-    <w:lvl w:ilvl="8">
-      <w:start w:val="1"/>
-      <w:numFmt w:val="decimal"/>
-      <w:lvlText w:val="%1.%2.%3.%4.%5.%6.%7.%8.%9."/>
-      <w:lvlJc w:val="left"/>
-      <w:pPr>
-        <w:ind w:left="4320" w:hanging="1440"/>
-      </w:pPr>
-    </w:lvl>
-  </w:abstractNum>
-  <w:abstractNum w:abstractNumId="5">
-    <w:lvl w:ilvl="0">
-      <w:start w:val="1"/>
       <w:numFmt w:val="bullet"/>
       <w:lvlText w:val=""/>
       <w:lvlJc w:val="left"/>
@@ -3996,9 +3732,6 @@
   </w:num>
   <w:num w:numId="4">
     <w:abstractNumId w:val="4"/>
-  </w:num>
-  <w:num w:numId="5">
-    <w:abstractNumId w:val="5"/>
   </w:num>
 </w:numbering>
 </file>

</xml_diff>